<commit_message>
Paso a paso tarjetas
</commit_message>
<xml_diff>
--- a/prueba repositorio.docx
+++ b/prueba repositorio.docx
@@ -66,6 +66,108 @@
         <w:t>Paso a paso tarjetas:</w:t>
       </w:r>
     </w:p>
+    <w:p>
+      <w:pPr>
+        <w:pStyle w:val="Prrafodelista"/>
+        <w:numPr>
+          <w:ilvl w:val="0"/>
+          <w:numId w:val="2"/>
+        </w:numPr>
+      </w:pPr>
+      <w:r>
+        <w:t>Pon los 4 dedos de la mano diferentes del pulgar encima de la ho</w:t>
+      </w:r>
+      <w:r>
+        <w:t>ja que está por encima de las tarjetas, en donde las tarjetas se conectan.</w:t>
+      </w:r>
+    </w:p>
+    <w:p>
+      <w:pPr>
+        <w:pStyle w:val="Prrafodelista"/>
+        <w:numPr>
+          <w:ilvl w:val="0"/>
+          <w:numId w:val="2"/>
+        </w:numPr>
+      </w:pPr>
+      <w:r>
+        <w:t>Arrastra la hoja junto con la tarjeta hasta uno de los bordes de la mesa, hasta que con el dedo pulgar de la misma mano que esta</w:t>
+      </w:r>
+      <w:r>
+        <w:t xml:space="preserve"> sobre la hoja logres agarrar la tarjeta.</w:t>
+      </w:r>
+    </w:p>
+    <w:p>
+      <w:pPr>
+        <w:pStyle w:val="Prrafodelista"/>
+        <w:numPr>
+          <w:ilvl w:val="0"/>
+          <w:numId w:val="2"/>
+        </w:numPr>
+      </w:pPr>
+      <w:r>
+        <w:t>Con el dedo pulgar</w:t>
+      </w:r>
+      <w:r>
+        <w:t xml:space="preserve"> sosteniendo</w:t>
+      </w:r>
+      <w:r>
+        <w:t xml:space="preserve"> la</w:t>
+      </w:r>
+      <w:r>
+        <w:t xml:space="preserve">s tarjetas y los otros dedos encima de la hoja, voltea </w:t>
+      </w:r>
+      <w:r>
+        <w:t xml:space="preserve">la hoja con las tarjetas de tal manera que las tarjetas queden por </w:t>
+      </w:r>
+      <w:r>
+        <w:t>encima de</w:t>
+      </w:r>
+      <w:r>
+        <w:t xml:space="preserve"> la hoja.</w:t>
+      </w:r>
+    </w:p>
+    <w:p>
+      <w:pPr>
+        <w:pStyle w:val="Prrafodelista"/>
+        <w:numPr>
+          <w:ilvl w:val="0"/>
+          <w:numId w:val="2"/>
+        </w:numPr>
+      </w:pPr>
+      <w:r>
+        <w:t xml:space="preserve">Luego </w:t>
+      </w:r>
+      <w:r>
+        <w:t>Acomoda las tarjetas para que quede una junta a la otra, de tal manera que se toquen.</w:t>
+      </w:r>
+    </w:p>
+    <w:p>
+      <w:pPr>
+        <w:pStyle w:val="Prrafodelista"/>
+        <w:numPr>
+          <w:ilvl w:val="0"/>
+          <w:numId w:val="2"/>
+        </w:numPr>
+      </w:pPr>
+      <w:r>
+        <w:t xml:space="preserve">Luego </w:t>
+      </w:r>
+      <w:r>
+        <w:t>de donde se tocan la</w:t>
+      </w:r>
+      <w:r>
+        <w:t>s</w:t>
+      </w:r>
+      <w:r>
+        <w:t xml:space="preserve"> tarjetas</w:t>
+      </w:r>
+      <w:r>
+        <w:t>,</w:t>
+      </w:r>
+      <w:r>
+        <w:t xml:space="preserve"> agárralas y levantarlas de tal manera que queden una pegada a la otra formando un triángulo.</w:t>
+      </w:r>
+    </w:p>
     <w:p/>
     <w:sectPr>
       <w:pgSz w:w="12240" w:h="15840"/>
@@ -80,6 +182,95 @@
 <file path=word/numbering.xml><?xml version="1.0" encoding="utf-8"?>
 <w:numbering xmlns:wpc="http://schemas.microsoft.com/office/word/2010/wordprocessingCanvas" xmlns:cx="http://schemas.microsoft.com/office/drawing/2014/chartex" xmlns:cx1="http://schemas.microsoft.com/office/drawing/2015/9/8/chartex" xmlns:cx2="http://schemas.microsoft.com/office/drawing/2015/10/21/chartex" xmlns:cx3="http://schemas.microsoft.com/office/drawing/2016/5/9/chartex" xmlns:cx4="http://schemas.microsoft.com/office/drawing/2016/5/10/chartex" xmlns:cx5="http://schemas.microsoft.com/office/drawing/2016/5/11/chartex" xmlns:cx6="http://schemas.microsoft.com/office/drawing/2016/5/12/chartex" xmlns:cx7="http://schemas.microsoft.com/office/drawing/2016/5/13/chartex" xmlns:cx8="http://schemas.microsoft.com/office/drawing/2016/5/14/chartex" xmlns:mc="http://schemas.openxmlformats.org/markup-compatibility/2006" xmlns:aink="http://schemas.microsoft.com/office/drawing/2016/ink" xmlns:am3d="http://schemas.microsoft.com/office/drawing/2017/model3d" xmlns:o="urn:schemas-microsoft-com:office:office" xmlns:r="http://schemas.openxmlformats.org/officeDocument/2006/relationships" xmlns:m="http://schemas.openxmlformats.org/officeDocument/2006/math" xmlns:v="urn:schemas-microsoft-com:vml" xmlns:wp14="http://schemas.microsoft.com/office/word/2010/wordprocessingDrawing" xmlns:wp="http://schemas.openxmlformats.org/drawingml/2006/wordprocessingDrawing" xmlns:w10="urn:schemas-microsoft-com:office:word" xmlns:w="http://schemas.openxmlformats.org/wordprocessingml/2006/main" xmlns:w14="http://schemas.microsoft.com/office/word/2010/wordml" xmlns:w15="http://schemas.microsoft.com/office/word/2012/wordml" xmlns:w16cex="http://schemas.microsoft.com/office/word/2018/wordml/cex" xmlns:w16cid="http://schemas.microsoft.com/office/word/2016/wordml/cid" xmlns:w16="http://schemas.microsoft.com/office/word/2018/wordml" xmlns:w16se="http://schemas.microsoft.com/office/word/2015/wordml/symex" xmlns:wpg="http://schemas.microsoft.com/office/word/2010/wordprocessingGroup" xmlns:wpi="http://schemas.microsoft.com/office/word/2010/wordprocessingInk" xmlns:wne="http://schemas.microsoft.com/office/word/2006/wordml" xmlns:wps="http://schemas.microsoft.com/office/word/2010/wordprocessingShape" mc:Ignorable="w14 w15 w16se w16cid w16 w16cex wp14">
   <w:abstractNum w:abstractNumId="0" w15:restartNumberingAfterBreak="0">
+    <w:nsid w:val="195509F0"/>
+    <w:multiLevelType w:val="hybridMultilevel"/>
+    <w:tmpl w:val="9E4AF85E"/>
+    <w:lvl w:ilvl="0" w:tplc="240A000F">
+      <w:start w:val="1"/>
+      <w:numFmt w:val="decimal"/>
+      <w:lvlText w:val="%1."/>
+      <w:lvlJc w:val="left"/>
+      <w:pPr>
+        <w:ind w:left="720" w:hanging="360"/>
+      </w:pPr>
+      <w:rPr>
+        <w:rFonts w:hint="default"/>
+      </w:rPr>
+    </w:lvl>
+    <w:lvl w:ilvl="1" w:tplc="240A0019" w:tentative="1">
+      <w:start w:val="1"/>
+      <w:numFmt w:val="lowerLetter"/>
+      <w:lvlText w:val="%2."/>
+      <w:lvlJc w:val="left"/>
+      <w:pPr>
+        <w:ind w:left="1440" w:hanging="360"/>
+      </w:pPr>
+    </w:lvl>
+    <w:lvl w:ilvl="2" w:tplc="240A001B" w:tentative="1">
+      <w:start w:val="1"/>
+      <w:numFmt w:val="lowerRoman"/>
+      <w:lvlText w:val="%3."/>
+      <w:lvlJc w:val="right"/>
+      <w:pPr>
+        <w:ind w:left="2160" w:hanging="180"/>
+      </w:pPr>
+    </w:lvl>
+    <w:lvl w:ilvl="3" w:tplc="240A000F" w:tentative="1">
+      <w:start w:val="1"/>
+      <w:numFmt w:val="decimal"/>
+      <w:lvlText w:val="%4."/>
+      <w:lvlJc w:val="left"/>
+      <w:pPr>
+        <w:ind w:left="2880" w:hanging="360"/>
+      </w:pPr>
+    </w:lvl>
+    <w:lvl w:ilvl="4" w:tplc="240A0019" w:tentative="1">
+      <w:start w:val="1"/>
+      <w:numFmt w:val="lowerLetter"/>
+      <w:lvlText w:val="%5."/>
+      <w:lvlJc w:val="left"/>
+      <w:pPr>
+        <w:ind w:left="3600" w:hanging="360"/>
+      </w:pPr>
+    </w:lvl>
+    <w:lvl w:ilvl="5" w:tplc="240A001B" w:tentative="1">
+      <w:start w:val="1"/>
+      <w:numFmt w:val="lowerRoman"/>
+      <w:lvlText w:val="%6."/>
+      <w:lvlJc w:val="right"/>
+      <w:pPr>
+        <w:ind w:left="4320" w:hanging="180"/>
+      </w:pPr>
+    </w:lvl>
+    <w:lvl w:ilvl="6" w:tplc="240A000F" w:tentative="1">
+      <w:start w:val="1"/>
+      <w:numFmt w:val="decimal"/>
+      <w:lvlText w:val="%7."/>
+      <w:lvlJc w:val="left"/>
+      <w:pPr>
+        <w:ind w:left="5040" w:hanging="360"/>
+      </w:pPr>
+    </w:lvl>
+    <w:lvl w:ilvl="7" w:tplc="240A0019" w:tentative="1">
+      <w:start w:val="1"/>
+      <w:numFmt w:val="lowerLetter"/>
+      <w:lvlText w:val="%8."/>
+      <w:lvlJc w:val="left"/>
+      <w:pPr>
+        <w:ind w:left="5760" w:hanging="360"/>
+      </w:pPr>
+    </w:lvl>
+    <w:lvl w:ilvl="8" w:tplc="240A001B" w:tentative="1">
+      <w:start w:val="1"/>
+      <w:numFmt w:val="lowerRoman"/>
+      <w:lvlText w:val="%9."/>
+      <w:lvlJc w:val="right"/>
+      <w:pPr>
+        <w:ind w:left="6480" w:hanging="180"/>
+      </w:pPr>
+    </w:lvl>
+  </w:abstractNum>
+  <w:abstractNum w:abstractNumId="1" w15:restartNumberingAfterBreak="0">
     <w:nsid w:val="36B45772"/>
     <w:multiLevelType w:val="hybridMultilevel"/>
     <w:tmpl w:val="252E9F6C"/>
@@ -169,6 +360,9 @@
     </w:lvl>
   </w:abstractNum>
   <w:num w:numId="1">
+    <w:abstractNumId w:val="1"/>
+  </w:num>
+  <w:num w:numId="2">
     <w:abstractNumId w:val="0"/>
   </w:num>
 </w:numbering>

</xml_diff>